<commit_message>
adding MN lab 4
</commit_message>
<xml_diff>
--- a/MN/pr_1/MN_MACD.docx
+++ b/MN/pr_1/MN_MACD.docx
@@ -49,6 +49,15 @@
         </w:rPr>
         <w:t>Teoria</w:t>
       </w:r>
+      <w:r>
+        <w:rPr>
+          <w:rStyle w:val="char6"/>
+          <w:b w:val="0"/>
+          <w:bCs w:val="0"/>
+          <w:sz w:val="32"/>
+          <w:szCs w:val="32"/>
+        </w:rPr>
+      </w:r>
     </w:p>
     <w:p>
       <w:r>
@@ -56,6 +65,11 @@
       </w:r>
     </w:p>
     <w:p>
+      <w:r>
+        <w:rPr>
+          <w:position w:val="15"/>
+        </w:rPr>
+      </w:r>
       <w:r>
         <w:rPr>
           <w:noProof/>
@@ -321,9 +335,19 @@
           </m:oMath>
         </m:oMathPara>
       </w:r>
+      <w:r>
+        <w:rPr>
+          <w:position w:val="15"/>
+        </w:rPr>
+      </w:r>
       <w:r/>
     </w:p>
     <w:p>
+      <w:r>
+        <w:rPr>
+          <w:position w:val="-2"/>
+        </w:rPr>
+      </w:r>
       <w:r>
         <w:rPr>
           <w:noProof/>
@@ -360,7 +384,17 @@
         </m:oMath>
       </w:r>
       <w:r>
+        <w:rPr>
+          <w:position w:val="-2"/>
+        </w:rPr>
+      </w:r>
+      <w:r>
         <w:t xml:space="preserve"> – dana próbka (</w:t>
+      </w:r>
+      <w:r>
+        <w:rPr>
+          <w:position w:val="-2"/>
+        </w:rPr>
       </w:r>
       <w:r>
         <w:rPr>
@@ -398,6 +432,11 @@
         </m:oMath>
       </w:r>
       <w:r>
+        <w:rPr>
+          <w:position w:val="-2"/>
+        </w:rPr>
+      </w:r>
+      <w:r>
         <w:t xml:space="preserve"> – próbka z aktualnego dnia)</w:t>
       </w:r>
     </w:p>
@@ -436,6 +475,11 @@
       </w:r>
       <w:r>
         <w:t xml:space="preserve">, a dokładniej  zostały użyte liczby okresów 12 i 26: </w:t>
+      </w:r>
+      <w:r>
+        <w:rPr>
+          <w:position w:val="-4"/>
+        </w:rPr>
       </w:r>
       <w:r>
         <w:rPr>
@@ -511,6 +555,11 @@
         </m:oMath>
       </w:r>
       <w:r>
+        <w:rPr>
+          <w:position w:val="-4"/>
+        </w:rPr>
+      </w:r>
+      <w:r>
         <w:t xml:space="preserve"> </w:t>
       </w:r>
     </w:p>
@@ -521,93 +570,109 @@
     </w:p>
     <w:p>
       <w:r>
-        <w:t>Gdy MACD przecina SIGNAL z dołu, to sygnalizuje, żeby kupić, a gdy przecina od góry, to sygnalizuje, żeby sprzedać. Nie zawsze są to optymalne decyzje. W moim przypadku wskaźnik MACD często sygnalizował kupno i sprzedaż zbyt późno, co powodowało duże straty.</w:t>
-      </w:r>
-    </w:p>
-    <w:p>
-      <w:pPr>
-        <w:pStyle w:val="para5"/>
-      </w:pPr>
-      <w:bookmarkStart w:id="0" w:name="_GoBack"/>
-      <w:bookmarkEnd w:id="0"/>
+        <w:t>Gdy MACD przecina SIGNAL z dołu, to sygnalizuje, żeby kupić, a gdy przecina od góry, to sygnalizuje, żeby sprzedać. Nie zawsze są to optymalne decyzje, ponieważ występują spóźnienia z sygnalizacją.</w:t>
+      </w:r>
+    </w:p>
+    <w:p>
+      <w:pPr>
+        <w:pStyle w:val="para2"/>
+        <w:rPr>
+          <w:rFonts w:ascii="Calibri" w:hAnsi="Calibri" w:eastAsia="Calibri"/>
+          <w:b w:val="0"/>
+          <w:bCs w:val="0"/>
+          <w:color w:val="auto"/>
+          <w:sz w:val="22"/>
+          <w:szCs w:val="22"/>
+        </w:rPr>
+      </w:pPr>
+      <w:r>
+        <w:rPr>
+          <w:rFonts w:ascii="Calibri" w:hAnsi="Calibri" w:eastAsia="Calibri"/>
+          <w:b w:val="0"/>
+          <w:bCs w:val="0"/>
+          <w:color w:val="auto"/>
+          <w:sz w:val="22"/>
+          <w:szCs w:val="22"/>
+        </w:rPr>
+      </w:r>
+    </w:p>
+    <w:p>
+      <w:pPr>
+        <w:pStyle w:val="para2"/>
+        <w:rPr>
+          <w:rFonts w:ascii="Calibri" w:hAnsi="Calibri" w:eastAsia="Calibri"/>
+          <w:b w:val="0"/>
+          <w:bCs w:val="0"/>
+          <w:color w:val="auto"/>
+          <w:sz w:val="22"/>
+          <w:szCs w:val="22"/>
+        </w:rPr>
+      </w:pPr>
+      <w:r>
+        <w:rPr>
+          <w:rFonts w:ascii="Calibri" w:hAnsi="Calibri" w:eastAsia="Calibri"/>
+          <w:b w:val="0"/>
+          <w:bCs w:val="0"/>
+          <w:color w:val="auto"/>
+          <w:sz w:val="22"/>
+          <w:szCs w:val="22"/>
+        </w:rPr>
+      </w:r>
+    </w:p>
+    <w:p>
+      <w:pPr>
+        <w:pStyle w:val="para2"/>
+        <w:rPr>
+          <w:rFonts w:ascii="Calibri" w:hAnsi="Calibri" w:eastAsia="Calibri"/>
+          <w:b w:val="0"/>
+          <w:bCs w:val="0"/>
+          <w:color w:val="auto"/>
+          <w:sz w:val="22"/>
+          <w:szCs w:val="22"/>
+        </w:rPr>
+      </w:pPr>
+      <w:r>
+        <w:rPr>
+          <w:rFonts w:ascii="Calibri" w:hAnsi="Calibri" w:eastAsia="Calibri"/>
+          <w:b w:val="0"/>
+          <w:bCs w:val="0"/>
+          <w:color w:val="auto"/>
+          <w:sz w:val="22"/>
+          <w:szCs w:val="22"/>
+        </w:rPr>
+      </w:r>
+    </w:p>
+    <w:p>
+      <w:pPr>
+        <w:pStyle w:val="para2"/>
+        <w:rPr>
+          <w:rFonts w:ascii="Calibri" w:hAnsi="Calibri" w:eastAsia="Calibri"/>
+          <w:b w:val="0"/>
+          <w:bCs w:val="0"/>
+          <w:color w:val="auto"/>
+          <w:sz w:val="22"/>
+          <w:szCs w:val="22"/>
+        </w:rPr>
+      </w:pPr>
+      <w:r>
+        <w:rPr>
+          <w:rFonts w:ascii="Calibri" w:hAnsi="Calibri" w:eastAsia="Calibri"/>
+          <w:b w:val="0"/>
+          <w:bCs w:val="0"/>
+          <w:color w:val="auto"/>
+          <w:sz w:val="22"/>
+          <w:szCs w:val="22"/>
+        </w:rPr>
+      </w:r>
+    </w:p>
+    <w:p>
       <w:r/>
     </w:p>
     <w:p>
-      <w:pPr>
-        <w:pStyle w:val="para5"/>
-      </w:pPr>
       <w:r/>
     </w:p>
     <w:p>
-      <w:pPr>
-        <w:pStyle w:val="para5"/>
-      </w:pPr>
       <w:r/>
-    </w:p>
-    <w:p>
-      <w:pPr>
-        <w:pStyle w:val="para5"/>
-      </w:pPr>
-      <w:r/>
-    </w:p>
-    <w:p>
-      <w:pPr>
-        <w:pStyle w:val="para5"/>
-      </w:pPr>
-      <w:r/>
-    </w:p>
-    <w:p>
-      <w:pPr>
-        <w:pStyle w:val="para5"/>
-      </w:pPr>
-      <w:r/>
-    </w:p>
-    <w:p>
-      <w:pPr>
-        <w:pStyle w:val="para5"/>
-      </w:pPr>
-      <w:r/>
-    </w:p>
-    <w:p>
-      <w:pPr>
-        <w:pStyle w:val="para5"/>
-      </w:pPr>
-      <w:r/>
-    </w:p>
-    <w:p>
-      <w:pPr>
-        <w:pStyle w:val="para5"/>
-      </w:pPr>
-      <w:r/>
-    </w:p>
-    <w:p>
-      <w:pPr>
-        <w:pStyle w:val="para5"/>
-      </w:pPr>
-      <w:r/>
-    </w:p>
-    <w:p>
-      <w:pPr>
-        <w:pStyle w:val="para5"/>
-      </w:pPr>
-      <w:r/>
-    </w:p>
-    <w:p>
-      <w:pPr>
-        <w:pStyle w:val="para5"/>
-        <w:rPr>
-          <w:rStyle w:val="char6"/>
-          <w:sz w:val="32"/>
-          <w:szCs w:val="32"/>
-        </w:rPr>
-      </w:pPr>
-      <w:r>
-        <w:rPr>
-          <w:rStyle w:val="char6"/>
-          <w:sz w:val="32"/>
-          <w:szCs w:val="32"/>
-        </w:rPr>
-      </w:r>
     </w:p>
     <w:p>
       <w:pPr>
@@ -628,7 +693,37 @@
           <w:sz w:val="32"/>
           <w:szCs w:val="32"/>
         </w:rPr>
+      </w:r>
+    </w:p>
+    <w:p>
+      <w:pPr>
+        <w:pStyle w:val="para2"/>
+        <w:rPr>
+          <w:rStyle w:val="char6"/>
+          <w:b w:val="0"/>
+          <w:bCs w:val="0"/>
+          <w:sz w:val="32"/>
+          <w:szCs w:val="32"/>
+        </w:rPr>
+      </w:pPr>
+      <w:r>
+        <w:rPr>
+          <w:rStyle w:val="char6"/>
+          <w:b w:val="0"/>
+          <w:bCs w:val="0"/>
+          <w:sz w:val="32"/>
+          <w:szCs w:val="32"/>
+        </w:rPr>
         <w:t>Analiza danych względem MACD</w:t>
+      </w:r>
+      <w:r>
+        <w:rPr>
+          <w:rStyle w:val="char6"/>
+          <w:b w:val="0"/>
+          <w:bCs w:val="0"/>
+          <w:sz w:val="32"/>
+          <w:szCs w:val="32"/>
+        </w:rPr>
       </w:r>
     </w:p>
     <w:p>
@@ -656,17 +751,17 @@
           <wp:inline distT="0" distB="0" distL="0" distR="0">
             <wp:extent cx="5753100" cy="2930525"/>
             <wp:effectExtent l="0" t="0" r="0" b="0"/>
-            <wp:docPr id="6" name="Picture1"/>
+            <wp:docPr id="6" name="Picture11"/>
             <wp:cNvGraphicFramePr/>
             <a:graphic xmlns:a="http://schemas.openxmlformats.org/drawingml/2006/main">
               <a:graphicData uri="http://schemas.openxmlformats.org/drawingml/2006/picture">
                 <pic:pic xmlns:pic="http://schemas.openxmlformats.org/drawingml/2006/picture">
                   <pic:nvPicPr>
-                    <pic:cNvPr id="6" name="Picture1"/>
+                    <pic:cNvPr id="6" name="Picture11"/>
                     <pic:cNvPicPr>
                       <a:extLst>
                         <a:ext uri="smNativeData">
-                          <sm:smNativeData xmlns:sm="smNativeData" val="SMDATA_14_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"/>
+                          <sm:smNativeData xmlns:sm="smNativeData" val="SMDATA_14_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"/>
                         </a:ext>
                       </a:extLst>
                     </pic:cNvPicPr>
@@ -712,17 +807,17 @@
           <wp:inline distT="0" distB="0" distL="0" distR="0">
             <wp:extent cx="5753100" cy="2930525"/>
             <wp:effectExtent l="0" t="0" r="0" b="0"/>
-            <wp:docPr id="7" name="Picture2"/>
+            <wp:docPr id="7" name="Picture12"/>
             <wp:cNvGraphicFramePr/>
             <a:graphic xmlns:a="http://schemas.openxmlformats.org/drawingml/2006/main">
               <a:graphicData uri="http://schemas.openxmlformats.org/drawingml/2006/picture">
                 <pic:pic xmlns:pic="http://schemas.openxmlformats.org/drawingml/2006/picture">
                   <pic:nvPicPr>
-                    <pic:cNvPr id="7" name="Picture2"/>
+                    <pic:cNvPr id="7" name="Picture12"/>
                     <pic:cNvPicPr>
                       <a:extLst>
                         <a:ext uri="smNativeData">
-                          <sm:smNativeData xmlns:sm="smNativeData" val="SMDATA_14_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"/>
+                          <sm:smNativeData xmlns:sm="smNativeData" val="SMDATA_14_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"/>
                         </a:ext>
                       </a:extLst>
                     </pic:cNvPicPr>
@@ -756,35 +851,40 @@
     </w:p>
     <w:p>
       <w:r>
-        <w:t xml:space="preserve">Z wykresów można zauważyć, że po spadku kursu, wskaźnik po paru dniach pokazuje, że należy sprzedać. Natomiast parę dni po wzroście kursu, wskaźnik pokazuję, że należy kupić. Często jednak takie opóźnienie powoduje dużą stratę pieniędzy. Dodatkowo kolejne coraz większe „dołki“ w MACD, gdy trend kursu jest rosnący, może oznaczać, że trend będzie się utrzymywać.  </w:t>
-      </w:r>
-    </w:p>
-    <w:p>
-      <w:r/>
-    </w:p>
-    <w:p>
-      <w:r>
-        <w:t>Na kolejnym wykresie przedstawione są kupna i sprzedaże określone na podstawie algorytmu MACD. Kolorem czerwonym zostały oznaczone momenty kupna, a kolorem zielonym momenty sprzedaży.</w:t>
-      </w:r>
+        <w:t xml:space="preserve">Z wykresów można zauważyć, że czasem parę dni po wzroście kursu, wskaźnik pokazuję, że należy kupić, co nie jest optymalne. Dodatkowo kolejne coraz większe „dołki“ w MACD, gdy trend kursu jest rosnący, może oznaczać, że trend będzie się utrzymywać.  </w:t>
+      </w:r>
+    </w:p>
+    <w:p>
       <w:r>
         <w:rPr>
           <w:noProof/>
         </w:rPr>
         <w:drawing>
-          <wp:inline distT="0" distB="0" distL="0" distR="0">
-            <wp:extent cx="5753100" cy="2930525"/>
+          <wp:anchor distT="89535" distB="89535" distL="89535" distR="89535" simplePos="0" relativeHeight="251658251" behindDoc="0" locked="0" layoutInCell="0" hidden="0" allowOverlap="1">
+            <wp:simplePos x="0" y="0"/>
+            <wp:positionH relativeFrom="page">
+              <wp:posOffset>588010</wp:posOffset>
+            </wp:positionH>
+            <wp:positionV relativeFrom="page">
+              <wp:posOffset>1181735</wp:posOffset>
+            </wp:positionV>
+            <wp:extent cx="6390005" cy="3310255"/>
             <wp:effectExtent l="0" t="0" r="0" b="0"/>
-            <wp:docPr id="8" name="Picture3"/>
-            <wp:cNvGraphicFramePr/>
+            <wp:wrapSquare wrapText="bothSides"/>
+            <wp:docPr id="11" name="Picture8"/>
+            <wp:cNvGraphicFramePr>
+              <a:graphicFrameLocks xmlns:a="http://schemas.openxmlformats.org/drawingml/2006/main" noChangeAspect="1"/>
+            </wp:cNvGraphicFramePr>
             <a:graphic xmlns:a="http://schemas.openxmlformats.org/drawingml/2006/main">
               <a:graphicData uri="http://schemas.openxmlformats.org/drawingml/2006/picture">
                 <pic:pic xmlns:pic="http://schemas.openxmlformats.org/drawingml/2006/picture">
                   <pic:nvPicPr>
-                    <pic:cNvPr id="8" name="Picture3"/>
+                    <pic:cNvPr id="11" name="Picture8"/>
                     <pic:cNvPicPr>
+                      <a:picLocks noChangeAspect="1"/>
                       <a:extLst>
                         <a:ext uri="smNativeData">
-                          <sm:smNativeData xmlns:sm="smNativeData" val="SMDATA_14_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"/>
+                          <sm:smNativeData xmlns:sm="smNativeData" val="SMDATA_14_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"/>
                         </a:ext>
                       </a:extLst>
                     </pic:cNvPicPr>
@@ -798,7 +898,73 @@
                   <pic:spPr>
                     <a:xfrm>
                       <a:off x="0" y="0"/>
-                      <a:ext cx="5753100" cy="2930525"/>
+                      <a:ext cx="6390005" cy="3310255"/>
+                    </a:xfrm>
+                    <a:prstGeom prst="rect">
+                      <a:avLst/>
+                    </a:prstGeom>
+                    <a:noFill/>
+                    <a:ln w="12700">
+                      <a:noFill/>
+                    </a:ln>
+                  </pic:spPr>
+                </pic:pic>
+              </a:graphicData>
+            </a:graphic>
+          </wp:anchor>
+        </w:drawing>
+      </w:r>
+      <w:r>
+        <w:t xml:space="preserve">Na kolejnym wykresie przedstawione są kupna i sprzedaże określone na podstawie algorytmu MACD. </w:t>
+      </w:r>
+    </w:p>
+    <w:p>
+      <w:r>
+        <w:t xml:space="preserve">Kolorem czerwonym zostały oznaczone momenty kupna, a kolorem zielonym momenty sprzedaży. </w:t>
+      </w:r>
+    </w:p>
+    <w:p>
+      <w:r>
+        <w:t>Można zauważyć opóźnione sygnały w 2013 roku:</w:t>
+      </w:r>
+    </w:p>
+    <w:p>
+      <w:r>
+        <w:rPr>
+          <w:noProof/>
+        </w:rPr>
+        <w:drawing>
+          <wp:inline distT="0" distB="0" distL="0" distR="0">
+            <wp:extent cx="5581650" cy="2887980"/>
+            <wp:effectExtent l="0" t="0" r="0" b="0"/>
+            <wp:docPr id="8" name="Picture12"/>
+            <wp:cNvGraphicFramePr>
+              <a:graphicFrameLocks xmlns:a="http://schemas.openxmlformats.org/drawingml/2006/main" noChangeAspect="1"/>
+            </wp:cNvGraphicFramePr>
+            <a:graphic xmlns:a="http://schemas.openxmlformats.org/drawingml/2006/main">
+              <a:graphicData uri="http://schemas.openxmlformats.org/drawingml/2006/picture">
+                <pic:pic xmlns:pic="http://schemas.openxmlformats.org/drawingml/2006/picture">
+                  <pic:nvPicPr>
+                    <pic:cNvPr id="8" name="Picture12"/>
+                    <pic:cNvPicPr>
+                      <a:picLocks noChangeAspect="1"/>
+                      <a:extLst>
+                        <a:ext uri="smNativeData">
+                          <sm:smNativeData xmlns:sm="smNativeData" val="SMDATA_14_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"/>
+                        </a:ext>
+                      </a:extLst>
+                    </pic:cNvPicPr>
+                  </pic:nvPicPr>
+                  <pic:blipFill>
+                    <a:blip r:embed="rId12"/>
+                    <a:stretch>
+                      <a:fillRect/>
+                    </a:stretch>
+                  </pic:blipFill>
+                  <pic:spPr>
+                    <a:xfrm>
+                      <a:off x="0" y="0"/>
+                      <a:ext cx="5581650" cy="2887980"/>
                     </a:xfrm>
                     <a:prstGeom prst="rect">
                       <a:avLst/>
@@ -817,11 +983,25 @@
       <w:r/>
     </w:p>
     <w:p>
+      <w:r>
+        <w:t xml:space="preserve">Wskaźnik MACD w tym przypadku, dopiero po paru dniach od wzrostu trendu, sygnalizuje, żeby kupić. </w:t>
+      </w:r>
+    </w:p>
+    <w:p>
       <w:r/>
     </w:p>
     <w:p>
-      <w:r>
-        <w:t>Można zauważyć opóźnione sygnały pod koniec roku 2011:</w:t>
+      <w:r/>
+    </w:p>
+    <w:p>
+      <w:r/>
+    </w:p>
+    <w:p>
+      <w:r/>
+    </w:p>
+    <w:p>
+      <w:r>
+        <w:t>Zazwyczaj jednak wskaźnik szybko reaguje na zmianę trendu. W wielu przypadkach MACD kupuje tanio i sprzedaje drogo:</w:t>
       </w:r>
     </w:p>
     <w:p>
@@ -831,25 +1011,28 @@
         </w:rPr>
         <w:drawing>
           <wp:inline distT="0" distB="0" distL="0" distR="0">
-            <wp:extent cx="5753100" cy="2930525"/>
+            <wp:extent cx="5760720" cy="2879090"/>
             <wp:effectExtent l="0" t="0" r="0" b="0"/>
-            <wp:docPr id="9" name="Picture4"/>
-            <wp:cNvGraphicFramePr/>
+            <wp:docPr id="9" name="Picture11"/>
+            <wp:cNvGraphicFramePr>
+              <a:graphicFrameLocks xmlns:a="http://schemas.openxmlformats.org/drawingml/2006/main" noChangeAspect="1"/>
+            </wp:cNvGraphicFramePr>
             <a:graphic xmlns:a="http://schemas.openxmlformats.org/drawingml/2006/main">
               <a:graphicData uri="http://schemas.openxmlformats.org/drawingml/2006/picture">
                 <pic:pic xmlns:pic="http://schemas.openxmlformats.org/drawingml/2006/picture">
                   <pic:nvPicPr>
-                    <pic:cNvPr id="9" name="Picture4"/>
+                    <pic:cNvPr id="9" name="Picture11"/>
                     <pic:cNvPicPr>
+                      <a:picLocks noChangeAspect="1"/>
                       <a:extLst>
                         <a:ext uri="smNativeData">
-                          <sm:smNativeData xmlns:sm="smNativeData" val="SMDATA_14_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"/>
+                          <sm:smNativeData xmlns:sm="smNativeData" val="SMDATA_14_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"/>
                         </a:ext>
                       </a:extLst>
                     </pic:cNvPicPr>
                   </pic:nvPicPr>
                   <pic:blipFill>
-                    <a:blip r:embed="rId12"/>
+                    <a:blip r:embed="rId13"/>
                     <a:stretch>
                       <a:fillRect/>
                     </a:stretch>
@@ -857,7 +1040,7 @@
                   <pic:spPr>
                     <a:xfrm>
                       <a:off x="0" y="0"/>
-                      <a:ext cx="5753100" cy="2930525"/>
+                      <a:ext cx="5760720" cy="2879090"/>
                     </a:xfrm>
                     <a:prstGeom prst="rect">
                       <a:avLst/>
@@ -876,42 +1059,178 @@
       <w:r/>
     </w:p>
     <w:p>
-      <w:r>
-        <w:t>Wskaźnik MACD dopiero po paru dniach od wzrostu trendu, sygnalizuje, żeby kupić. Ten przykład jest także jednym z najlepszych przykładów kupowania tanio i sprzedawania drogo. W dniu 2011-09-05 był zakup, gdy kurs dolara amerykańskiego wynosił 2.9749 PLN, a w dniu 2011-09-27 sprzedaż, gdy kurs wynosił 3.2567 PLN.</w:t>
-      </w:r>
-    </w:p>
-    <w:p>
       <w:r/>
     </w:p>
     <w:p>
-      <w:r/>
-    </w:p>
-    <w:p>
-      <w:r/>
-    </w:p>
-    <w:p>
-      <w:r>
-        <w:t>Niestety w wielu przypadkach MACD zawodzi i kupuje, gdy wartość kursu jest wysoka:</w:t>
-      </w:r>
-    </w:p>
-    <w:p>
+      <w:pPr>
+        <w:pStyle w:val="para2"/>
+        <w:rPr>
+          <w:rStyle w:val="char6"/>
+          <w:b w:val="0"/>
+          <w:bCs w:val="0"/>
+          <w:sz w:val="32"/>
+          <w:szCs w:val="32"/>
+        </w:rPr>
+      </w:pPr>
+      <w:r>
+        <w:rPr>
+          <w:rStyle w:val="char6"/>
+          <w:b w:val="0"/>
+          <w:bCs w:val="0"/>
+          <w:sz w:val="32"/>
+          <w:szCs w:val="32"/>
+        </w:rPr>
+        <w:t>Algorytm kupna i sprzedaży z MACD</w:t>
+      </w:r>
+      <w:r>
+        <w:rPr>
+          <w:rStyle w:val="char6"/>
+          <w:b w:val="0"/>
+          <w:bCs w:val="0"/>
+          <w:sz w:val="32"/>
+          <w:szCs w:val="32"/>
+        </w:rPr>
+      </w:r>
+    </w:p>
+    <w:p>
+      <w:r>
+        <w:t>Mój algorytm kupowania i sprzedawania działa w prosty sposób:</w:t>
+      </w:r>
+    </w:p>
+    <w:p>
+      <w:pPr>
+        <w:pStyle w:val="para7"/>
+        <w:numPr>
+          <w:ilvl w:val="0"/>
+          <w:numId w:val="1"/>
+        </w:numPr>
+        <w:ind w:left="720" w:hanging="360"/>
+      </w:pPr>
+      <w:r>
+        <w:t>Na sygnał kupna, kupuje wykorzystując połowę swojego kapitału</w:t>
+      </w:r>
+    </w:p>
+    <w:p>
+      <w:pPr>
+        <w:pStyle w:val="para7"/>
+        <w:numPr>
+          <w:ilvl w:val="0"/>
+          <w:numId w:val="1"/>
+        </w:numPr>
+        <w:ind w:left="720" w:hanging="360"/>
+        <w:rPr>
+          <w:rStyle w:val="char6"/>
+          <w:b w:val="0"/>
+          <w:bCs w:val="0"/>
+        </w:rPr>
+      </w:pPr>
+      <w:r>
+        <w:t>Na sygnał sprzedaży, sprzedaje połowę posiadanych akcji</w:t>
+      </w:r>
+      <w:r>
+        <w:rPr>
+          <w:rStyle w:val="char6"/>
+          <w:b w:val="0"/>
+          <w:bCs w:val="0"/>
+        </w:rPr>
+      </w:r>
+    </w:p>
+    <w:p>
+      <w:pPr>
+        <w:rPr>
+          <w:rStyle w:val="char6"/>
+          <w:rFonts w:ascii="Cambria" w:hAnsi="Cambria" w:eastAsia="Cambria"/>
+          <w:b w:val="0"/>
+          <w:bCs w:val="0"/>
+          <w:color w:val="4f81bd"/>
+          <w:sz w:val="32"/>
+          <w:szCs w:val="32"/>
+        </w:rPr>
+      </w:pPr>
+      <w:r>
+        <w:rPr>
+          <w:rStyle w:val="char6"/>
+          <w:rFonts w:ascii="Cambria" w:hAnsi="Cambria" w:eastAsia="Cambria"/>
+          <w:b w:val="0"/>
+          <w:bCs w:val="0"/>
+          <w:color w:val="4f81bd"/>
+          <w:sz w:val="32"/>
+          <w:szCs w:val="32"/>
+        </w:rPr>
+      </w:r>
+    </w:p>
+    <w:p>
+      <w:pPr>
+        <w:rPr>
+          <w:rStyle w:val="char6"/>
+          <w:rFonts w:ascii="Cambria" w:hAnsi="Cambria" w:eastAsia="Cambria"/>
+          <w:b w:val="0"/>
+          <w:bCs w:val="0"/>
+          <w:color w:val="4f81bd"/>
+          <w:sz w:val="32"/>
+          <w:szCs w:val="32"/>
+        </w:rPr>
+      </w:pPr>
+      <w:r>
+        <w:rPr>
+          <w:rStyle w:val="char6"/>
+          <w:rFonts w:ascii="Cambria" w:hAnsi="Cambria" w:eastAsia="Cambria"/>
+          <w:b w:val="0"/>
+          <w:bCs w:val="0"/>
+          <w:color w:val="4f81bd"/>
+          <w:sz w:val="32"/>
+          <w:szCs w:val="32"/>
+        </w:rPr>
+        <w:t>Wyniki kupna i sprzedaży</w:t>
+      </w:r>
+      <w:r>
+        <w:rPr>
+          <w:rStyle w:val="char6"/>
+          <w:rFonts w:ascii="Cambria" w:hAnsi="Cambria" w:eastAsia="Cambria"/>
+          <w:b w:val="0"/>
+          <w:bCs w:val="0"/>
+          <w:color w:val="4f81bd"/>
+          <w:sz w:val="32"/>
+          <w:szCs w:val="32"/>
+        </w:rPr>
+      </w:r>
+    </w:p>
+    <w:p>
+      <w:r>
+        <w:t xml:space="preserve">Korzystając z mojego algorytmu zwiększyłem swój kapitał o zaledwie 40zł 77gr. Tak niski przychód może być spowodowany niewielkim zróżnicowaniem wartości kursu dolara amerykańskiego oraz spóźnioną reakcją wskaźnika MACD. </w:t>
+      </w:r>
+    </w:p>
+    <w:p>
+      <w:pPr>
+        <w:rPr>
+          <w:rStyle w:val="char6"/>
+          <w:rFonts w:ascii="Cambria" w:hAnsi="Cambria" w:eastAsia="Cambria"/>
+          <w:color w:val="4f81bd"/>
+          <w:sz w:val="32"/>
+          <w:szCs w:val="32"/>
+        </w:rPr>
+      </w:pPr>
+      <w:r>
+        <w:t>Wykres kapitału i wartości zakupionych dolarów amerykańskich w czasie:</w:t>
+      </w:r>
+      <w:r>
+        <w:rPr>
+          <w:rStyle w:val="char6"/>
+          <w:rFonts w:ascii="Cambria" w:hAnsi="Cambria" w:eastAsia="Cambria"/>
+          <w:color w:val="4f81bd"/>
+          <w:sz w:val="32"/>
+          <w:szCs w:val="32"/>
+        </w:rPr>
+      </w:r>
       <w:r>
         <w:rPr>
           <w:noProof/>
         </w:rPr>
         <w:drawing>
-          <wp:anchor distT="89535" distB="89535" distL="89535" distR="89535" simplePos="0" relativeHeight="251658251" behindDoc="0" locked="0" layoutInCell="0" hidden="0" allowOverlap="1">
-            <wp:simplePos x="0" y="0"/>
-            <wp:positionH relativeFrom="page">
-              <wp:posOffset>930910</wp:posOffset>
-            </wp:positionH>
-            <wp:positionV relativeFrom="page">
-              <wp:posOffset>1687830</wp:posOffset>
-            </wp:positionV>
-            <wp:extent cx="2509520" cy="1457325"/>
+          <wp:inline distT="0" distB="0" distL="0" distR="0">
+            <wp:extent cx="5581650" cy="3143250"/>
             <wp:effectExtent l="0" t="0" r="0" b="0"/>
-            <wp:wrapSquare wrapText="bothSides"/>
-            <wp:docPr id="11" name="Picture6"/>
+            <wp:docPr id="10" name="Picture12"/>
             <wp:cNvGraphicFramePr>
               <a:graphicFrameLocks xmlns:a="http://schemas.openxmlformats.org/drawingml/2006/main" noChangeAspect="1"/>
             </wp:cNvGraphicFramePr>
@@ -919,71 +1238,12 @@
               <a:graphicData uri="http://schemas.openxmlformats.org/drawingml/2006/picture">
                 <pic:pic xmlns:pic="http://schemas.openxmlformats.org/drawingml/2006/picture">
                   <pic:nvPicPr>
-                    <pic:cNvPr id="11" name="Picture6"/>
+                    <pic:cNvPr id="10" name="Picture12"/>
                     <pic:cNvPicPr>
                       <a:picLocks noChangeAspect="1"/>
                       <a:extLst>
                         <a:ext uri="smNativeData">
-                          <sm:smNativeData xmlns:sm="smNativeData" val="SMDATA_14_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"/>
-                        </a:ext>
-                      </a:extLst>
-                    </pic:cNvPicPr>
-                  </pic:nvPicPr>
-                  <pic:blipFill>
-                    <a:blip r:embed="rId13"/>
-                    <a:stretch>
-                      <a:fillRect/>
-                    </a:stretch>
-                  </pic:blipFill>
-                  <pic:spPr>
-                    <a:xfrm>
-                      <a:off x="0" y="0"/>
-                      <a:ext cx="2509520" cy="1457325"/>
-                    </a:xfrm>
-                    <a:prstGeom prst="rect">
-                      <a:avLst/>
-                    </a:prstGeom>
-                    <a:noFill/>
-                    <a:ln w="12700">
-                      <a:noFill/>
-                    </a:ln>
-                  </pic:spPr>
-                </pic:pic>
-              </a:graphicData>
-            </a:graphic>
-          </wp:anchor>
-        </w:drawing>
-      </w:r>
-      <w:r>
-        <w:rPr>
-          <w:noProof/>
-        </w:rPr>
-        <w:drawing>
-          <wp:anchor distT="89535" distB="89535" distL="89535" distR="89535" simplePos="0" relativeHeight="251658252" behindDoc="0" locked="0" layoutInCell="0" hidden="0" allowOverlap="1">
-            <wp:simplePos x="0" y="0"/>
-            <wp:positionH relativeFrom="page">
-              <wp:posOffset>3761105</wp:posOffset>
-            </wp:positionH>
-            <wp:positionV relativeFrom="page">
-              <wp:posOffset>1715770</wp:posOffset>
-            </wp:positionV>
-            <wp:extent cx="2518410" cy="1413510"/>
-            <wp:effectExtent l="0" t="0" r="0" b="0"/>
-            <wp:wrapSquare wrapText="bothSides"/>
-            <wp:docPr id="12" name="Picture7"/>
-            <wp:cNvGraphicFramePr>
-              <a:graphicFrameLocks xmlns:a="http://schemas.openxmlformats.org/drawingml/2006/main" noChangeAspect="1"/>
-            </wp:cNvGraphicFramePr>
-            <a:graphic xmlns:a="http://schemas.openxmlformats.org/drawingml/2006/main">
-              <a:graphicData uri="http://schemas.openxmlformats.org/drawingml/2006/picture">
-                <pic:pic xmlns:pic="http://schemas.openxmlformats.org/drawingml/2006/picture">
-                  <pic:nvPicPr>
-                    <pic:cNvPr id="12" name="Picture7"/>
-                    <pic:cNvPicPr>
-                      <a:picLocks noChangeAspect="1"/>
-                      <a:extLst>
-                        <a:ext uri="smNativeData">
-                          <sm:smNativeData xmlns:sm="smNativeData" val="SMDATA_14_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"/>
+                          <sm:smNativeData xmlns:sm="smNativeData" val="SMDATA_14_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"/>
                         </a:ext>
                       </a:extLst>
                     </pic:cNvPicPr>
@@ -997,226 +1257,7 @@
                   <pic:spPr>
                     <a:xfrm>
                       <a:off x="0" y="0"/>
-                      <a:ext cx="2518410" cy="1413510"/>
-                    </a:xfrm>
-                    <a:prstGeom prst="rect">
-                      <a:avLst/>
-                    </a:prstGeom>
-                    <a:noFill/>
-                    <a:ln w="12700">
-                      <a:noFill/>
-                    </a:ln>
-                  </pic:spPr>
-                </pic:pic>
-              </a:graphicData>
-            </a:graphic>
-          </wp:anchor>
-        </w:drawing>
-      </w:r>
-      <w:r/>
-    </w:p>
-    <w:p>
-      <w:r/>
-    </w:p>
-    <w:p>
-      <w:r/>
-    </w:p>
-    <w:p>
-      <w:r/>
-    </w:p>
-    <w:p>
-      <w:r/>
-    </w:p>
-    <w:p>
-      <w:r/>
-    </w:p>
-    <w:p>
-      <w:pPr>
-        <w:pStyle w:val="para2"/>
-        <w:rPr>
-          <w:rStyle w:val="char6"/>
-          <w:b w:val="0"/>
-          <w:bCs w:val="0"/>
-          <w:sz w:val="32"/>
-          <w:szCs w:val="32"/>
-        </w:rPr>
-      </w:pPr>
-      <w:r>
-        <w:rPr>
-          <w:rStyle w:val="char6"/>
-          <w:b w:val="0"/>
-          <w:bCs w:val="0"/>
-          <w:sz w:val="32"/>
-          <w:szCs w:val="32"/>
-        </w:rPr>
-        <w:t>Algorytm kupna i sprzedaży z MACD</w:t>
-      </w:r>
-    </w:p>
-    <w:p>
-      <w:r>
-        <w:t>Mój algorytm kupowania i sprzedawania działa w prosty sposób:</w:t>
-      </w:r>
-    </w:p>
-    <w:p>
-      <w:pPr>
-        <w:pStyle w:val="para7"/>
-        <w:numPr>
-          <w:ilvl w:val="0"/>
-          <w:numId w:val="1"/>
-        </w:numPr>
-        <w:ind w:left="720" w:hanging="360"/>
-      </w:pPr>
-      <w:r>
-        <w:t>Na sygnał kupna, kupuje wykorzystując połowę swojego kapitału</w:t>
-      </w:r>
-    </w:p>
-    <w:p>
-      <w:pPr>
-        <w:pStyle w:val="para7"/>
-        <w:numPr>
-          <w:ilvl w:val="0"/>
-          <w:numId w:val="1"/>
-        </w:numPr>
-        <w:ind w:left="720" w:hanging="360"/>
-        <w:rPr>
-          <w:rStyle w:val="char6"/>
-          <w:b w:val="0"/>
-          <w:bCs w:val="0"/>
-        </w:rPr>
-      </w:pPr>
-      <w:r>
-        <w:t>Na sygnał sprzedaży, sprzedaje połowę posiadanych akcji</w:t>
-      </w:r>
-      <w:r>
-        <w:rPr>
-          <w:rStyle w:val="char6"/>
-          <w:b w:val="0"/>
-          <w:bCs w:val="0"/>
-        </w:rPr>
-      </w:r>
-    </w:p>
-    <w:p>
-      <w:pPr>
-        <w:rPr>
-          <w:rStyle w:val="char6"/>
-          <w:rFonts w:ascii="Cambria" w:hAnsi="Cambria" w:eastAsia="Cambria"/>
-          <w:b w:val="0"/>
-          <w:bCs w:val="0"/>
-          <w:color w:val="4f81bd"/>
-          <w:sz w:val="32"/>
-          <w:szCs w:val="32"/>
-        </w:rPr>
-      </w:pPr>
-      <w:r>
-        <w:rPr>
-          <w:rStyle w:val="char6"/>
-          <w:rFonts w:ascii="Cambria" w:hAnsi="Cambria" w:eastAsia="Cambria"/>
-          <w:b w:val="0"/>
-          <w:bCs w:val="0"/>
-          <w:color w:val="4f81bd"/>
-          <w:sz w:val="32"/>
-          <w:szCs w:val="32"/>
-        </w:rPr>
-      </w:r>
-    </w:p>
-    <w:p>
-      <w:pPr>
-        <w:rPr>
-          <w:rStyle w:val="char6"/>
-          <w:rFonts w:ascii="Cambria" w:hAnsi="Cambria" w:eastAsia="Cambria"/>
-          <w:b w:val="0"/>
-          <w:bCs w:val="0"/>
-          <w:color w:val="4f81bd"/>
-          <w:sz w:val="32"/>
-          <w:szCs w:val="32"/>
-        </w:rPr>
-      </w:pPr>
-      <w:r>
-        <w:rPr>
-          <w:rStyle w:val="char6"/>
-          <w:rFonts w:ascii="Cambria" w:hAnsi="Cambria" w:eastAsia="Cambria"/>
-          <w:b w:val="0"/>
-          <w:bCs w:val="0"/>
-          <w:color w:val="4f81bd"/>
-          <w:sz w:val="32"/>
-          <w:szCs w:val="32"/>
-        </w:rPr>
-        <w:t>Wyniki kupna i sprzedaży</w:t>
-      </w:r>
-      <w:r>
-        <w:rPr>
-          <w:rStyle w:val="char6"/>
-          <w:rFonts w:ascii="Cambria" w:hAnsi="Cambria" w:eastAsia="Cambria"/>
-          <w:b w:val="0"/>
-          <w:bCs w:val="0"/>
-          <w:color w:val="4f81bd"/>
-          <w:sz w:val="32"/>
-          <w:szCs w:val="32"/>
-        </w:rPr>
-      </w:r>
-    </w:p>
-    <w:p>
-      <w:r>
-        <w:t xml:space="preserve">Korzystając z mojego algorytmu zwiększyłem swój kapitał o zaledwie 28zł 17gr. Tak niski przychód może być spowodowany niewielkim zróżnicowaniem wartości kursu dolara amerykańskiego oraz spóźnioną reakcją wskaźnika MACD. </w:t>
-      </w:r>
-    </w:p>
-    <w:p>
-      <w:pPr>
-        <w:rPr>
-          <w:rStyle w:val="char6"/>
-          <w:rFonts w:ascii="Cambria" w:hAnsi="Cambria" w:eastAsia="Cambria"/>
-          <w:color w:val="4f81bd"/>
-          <w:sz w:val="32"/>
-          <w:szCs w:val="32"/>
-        </w:rPr>
-      </w:pPr>
-      <w:r>
-        <w:t>Wykres kapitału i wartości zakupionych dolarów amerykańskich w czasie:</w:t>
-      </w:r>
-      <w:r>
-        <w:rPr>
-          <w:rStyle w:val="char6"/>
-          <w:rFonts w:ascii="Cambria" w:hAnsi="Cambria" w:eastAsia="Cambria"/>
-          <w:b w:val="0"/>
-          <w:bCs w:val="0"/>
-          <w:color w:val="4f81bd"/>
-          <w:sz w:val="32"/>
-          <w:szCs w:val="32"/>
-        </w:rPr>
-      </w:r>
-      <w:r>
-        <w:rPr>
-          <w:noProof/>
-        </w:rPr>
-        <w:drawing>
-          <wp:inline distT="0" distB="0" distL="0" distR="0">
-            <wp:extent cx="5753100" cy="2930525"/>
-            <wp:effectExtent l="0" t="0" r="0" b="0"/>
-            <wp:docPr id="10" name="Picture5"/>
-            <wp:cNvGraphicFramePr/>
-            <a:graphic xmlns:a="http://schemas.openxmlformats.org/drawingml/2006/main">
-              <a:graphicData uri="http://schemas.openxmlformats.org/drawingml/2006/picture">
-                <pic:pic xmlns:pic="http://schemas.openxmlformats.org/drawingml/2006/picture">
-                  <pic:nvPicPr>
-                    <pic:cNvPr id="10" name="Picture5"/>
-                    <pic:cNvPicPr>
-                      <a:extLst>
-                        <a:ext uri="smNativeData">
-                          <sm:smNativeData xmlns:sm="smNativeData" val="SMDATA_14_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"/>
-                        </a:ext>
-                      </a:extLst>
-                    </pic:cNvPicPr>
-                  </pic:nvPicPr>
-                  <pic:blipFill>
-                    <a:blip r:embed="rId15"/>
-                    <a:stretch>
-                      <a:fillRect/>
-                    </a:stretch>
-                  </pic:blipFill>
-                  <pic:spPr>
-                    <a:xfrm>
-                      <a:off x="0" y="0"/>
-                      <a:ext cx="5753100" cy="2930525"/>
+                      <a:ext cx="5581650" cy="3143250"/>
                     </a:xfrm>
                     <a:prstGeom prst="rect">
                       <a:avLst/>
@@ -1236,26 +1277,15 @@
         <w:rPr>
           <w:rStyle w:val="char6"/>
           <w:rFonts w:ascii="Cambria" w:hAnsi="Cambria" w:eastAsia="Cambria"/>
-          <w:b w:val="0"/>
-          <w:bCs w:val="0"/>
           <w:color w:val="4f81bd"/>
           <w:sz w:val="32"/>
           <w:szCs w:val="32"/>
         </w:rPr>
       </w:r>
-      <w:r>
-        <w:rPr>
-          <w:rStyle w:val="char6"/>
-          <w:rFonts w:ascii="Cambria" w:hAnsi="Cambria" w:eastAsia="Cambria"/>
-          <w:color w:val="4f81bd"/>
-          <w:sz w:val="32"/>
-          <w:szCs w:val="32"/>
-        </w:rPr>
-      </w:r>
-    </w:p>
-    <w:p>
-      <w:r>
-        <w:t>Na podstawie mojego algorytmu zaszły 44 kupna i 45 sprzedaży. W dniu 1 czerwca 2011r mój kapitał wraz z wartością zakupionych akcji wynosił 1120zł 9gr, czyli najwięcej z wszystkich dni. Spadł jednak ostatniego dnia do 1028zł 17gr.</w:t>
+    </w:p>
+    <w:p>
+      <w:r>
+        <w:t>Na podstawie mojego algorytmu zaszły 44 kupna i 45 sprzedaży. Maksymalnie mój kapitał wraz z wartością zakupionych akcji wynosił 1115zł 8 gr, czyli najwięcej z wszystkich dni. Spadł jednak ostatniego dnia do 1040zł 77gr.</w:t>
       </w:r>
     </w:p>
     <w:p>
@@ -1299,7 +1329,7 @@
     </w:p>
     <w:p>
       <w:r>
-        <w:t>Wskaźnik MACD, jako narzędzie do sygnalizacji kiedy kupować i sprzedawać, nie dawał dużych korzyści w tym zastosowaniu.</w:t>
+        <w:t>Wskaźnik MACD, jako narzędzie do sygnalizacji kiedy kupować i sprzedawać, nie dawał dużych korzyści w tym zastosowaniu. Zarobił zaledwie 40zł 77gr. Mogło to wynikać ze zbyt prostego algorytmu kupna i sprzedaży oraz z opóźnień w sygnalizacji.</w:t>
       </w:r>
     </w:p>
     <w:p>

</xml_diff>